<commit_message>
mise a jour structure saver dynamique et luncher
</commit_message>
<xml_diff>
--- a/A1-Systeme et Programmation Procedurale -2016-2017_Feuille_Avancement_Groupe (1).docx
+++ b/A1-Systeme et Programmation Procedurale -2016-2017_Feuille_Avancement_Groupe (1).docx
@@ -496,10 +496,14 @@
     </w:p>
     <w:p>
       <w:pPr>
+        <w:pStyle w:val="Paragraphedeliste"/>
+        <w:numPr>
+          <w:ilvl w:val="0"/>
+          <w:numId w:val="14"/>
+        </w:numPr>
         <w:tabs>
           <w:tab w:val="left" w:pos="180"/>
         </w:tabs>
-        <w:ind w:left="-180"/>
         <w:rPr>
           <w:b/>
           <w:i/>
@@ -510,29 +514,7 @@
           <w:b/>
           <w:i/>
         </w:rPr>
-        <w:t>1.</w:t>
-      </w:r>
-      <w:r>
-        <w:rPr>
-          <w:b/>
-          <w:i/>
-        </w:rPr>
-        <w:tab/>
-        <w:t>Représentation graphique</w:t>
-      </w:r>
-      <w:r>
-        <w:rPr>
-          <w:b/>
-          <w:i/>
-        </w:rPr>
-        <w:t xml:space="preserve"> </w:t>
-      </w:r>
-      <w:r>
-        <w:rPr>
-          <w:b/>
-          <w:i/>
-        </w:rPr>
-        <w:t>de tou</w:t>
+        <w:t>Représentation graphique de tou</w:t>
       </w:r>
       <w:r>
         <w:rPr>
@@ -558,6 +540,17 @@
     </w:p>
     <w:p>
       <w:pPr>
+        <w:tabs>
+          <w:tab w:val="left" w:pos="180"/>
+        </w:tabs>
+        <w:rPr>
+          <w:b/>
+          <w:i/>
+        </w:rPr>
+      </w:pPr>
+    </w:p>
+    <w:p>
+      <w:pPr>
         <w:ind w:left="-180"/>
         <w:jc w:val="center"/>
         <w:rPr>
@@ -569,46 +562,35 @@
       </w:pPr>
       <w:r>
         <w:rPr>
-          <w:color w:val="FF0000"/>
-          <w:sz w:val="32"/>
-          <w:szCs w:val="32"/>
-          <w:u w:val="single"/>
-        </w:rPr>
-        <w:t>SAVER STATIQUE</w:t>
-      </w:r>
-    </w:p>
-    <w:p>
-      <w:pPr>
-        <w:ind w:left="-180"/>
-      </w:pPr>
-    </w:p>
-    <w:p>
-      <w:pPr>
-        <w:ind w:left="-180"/>
-      </w:pPr>
-    </w:p>
-    <w:p>
-      <w:pPr>
-        <w:ind w:left="-180"/>
-      </w:pPr>
-      <w:r>
-        <w:rPr>
           <w:noProof/>
           <w:lang w:eastAsia="fr-FR"/>
         </w:rPr>
         <w:drawing>
-          <wp:anchor distT="0" distB="0" distL="114300" distR="114300" simplePos="0" relativeHeight="251626496" behindDoc="0" locked="0" layoutInCell="1" allowOverlap="1">
+          <wp:anchor distT="0" distB="0" distL="114300" distR="114300" simplePos="0" relativeHeight="251700736" behindDoc="1" locked="0" layoutInCell="1" allowOverlap="1">
             <wp:simplePos x="0" y="0"/>
             <wp:positionH relativeFrom="column">
-              <wp:posOffset>-617855</wp:posOffset>
+              <wp:posOffset>-678815</wp:posOffset>
             </wp:positionH>
             <wp:positionV relativeFrom="paragraph">
-              <wp:posOffset>337185</wp:posOffset>
+              <wp:posOffset>464820</wp:posOffset>
             </wp:positionV>
-            <wp:extent cx="3886200" cy="1394460"/>
-            <wp:effectExtent l="57150" t="57150" r="114300" b="110490"/>
-            <wp:wrapSquare wrapText="bothSides"/>
-            <wp:docPr id="13" name="Image 13"/>
+            <wp:extent cx="4792980" cy="1272540"/>
+            <wp:effectExtent l="57150" t="57150" r="121920" b="118110"/>
+            <wp:wrapTight wrapText="bothSides">
+              <wp:wrapPolygon edited="0">
+                <wp:start x="-86" y="-970"/>
+                <wp:lineTo x="-258" y="-647"/>
+                <wp:lineTo x="-258" y="21988"/>
+                <wp:lineTo x="-86" y="23281"/>
+                <wp:lineTo x="21892" y="23281"/>
+                <wp:lineTo x="22064" y="20371"/>
+                <wp:lineTo x="22064" y="4527"/>
+                <wp:lineTo x="21806" y="-323"/>
+                <wp:lineTo x="21806" y="-970"/>
+                <wp:lineTo x="-86" y="-970"/>
+              </wp:wrapPolygon>
+            </wp:wrapTight>
+            <wp:docPr id="12" name="Image 12"/>
             <wp:cNvGraphicFramePr>
               <a:graphicFrameLocks xmlns:a="http://schemas.openxmlformats.org/drawingml/2006/main" noChangeAspect="1"/>
             </wp:cNvGraphicFramePr>
@@ -623,6 +605,143 @@
                   </pic:nvPicPr>
                   <pic:blipFill>
                     <a:blip r:embed="rId8">
+                      <a:extLst>
+                        <a:ext uri="{28A0092B-C50C-407E-A947-70E740481C1C}">
+                          <a14:useLocalDpi xmlns:a14="http://schemas.microsoft.com/office/drawing/2010/main" val="0"/>
+                        </a:ext>
+                      </a:extLst>
+                    </a:blip>
+                    <a:srcRect/>
+                    <a:stretch>
+                      <a:fillRect/>
+                    </a:stretch>
+                  </pic:blipFill>
+                  <pic:spPr bwMode="auto">
+                    <a:xfrm>
+                      <a:off x="0" y="0"/>
+                      <a:ext cx="4792980" cy="1272540"/>
+                    </a:xfrm>
+                    <a:prstGeom prst="rect">
+                      <a:avLst/>
+                    </a:prstGeom>
+                    <a:ln w="3175" cap="sq">
+                      <a:solidFill>
+                        <a:srgbClr val="000000"/>
+                      </a:solidFill>
+                      <a:prstDash val="solid"/>
+                      <a:miter lim="800000"/>
+                    </a:ln>
+                    <a:effectLst>
+                      <a:outerShdw blurRad="50800" dist="38100" dir="2700000" algn="tl" rotWithShape="0">
+                        <a:srgbClr val="000000">
+                          <a:alpha val="43000"/>
+                        </a:srgbClr>
+                      </a:outerShdw>
+                    </a:effectLst>
+                  </pic:spPr>
+                </pic:pic>
+              </a:graphicData>
+            </a:graphic>
+          </wp:anchor>
+        </w:drawing>
+      </w:r>
+      <w:r>
+        <w:rPr>
+          <w:b/>
+          <w:i/>
+        </w:rPr>
+        <w:t xml:space="preserve"> </w:t>
+      </w:r>
+      <w:r>
+        <w:rPr>
+          <w:color w:val="FF0000"/>
+          <w:sz w:val="32"/>
+          <w:szCs w:val="32"/>
+          <w:u w:val="single"/>
+        </w:rPr>
+        <w:t>LUNCHER</w:t>
+      </w:r>
+    </w:p>
+    <w:p>
+      <w:pPr>
+        <w:ind w:left="-180"/>
+      </w:pPr>
+    </w:p>
+    <w:p>
+      <w:pPr>
+        <w:ind w:left="-180"/>
+      </w:pPr>
+      <w:r>
+        <w:t xml:space="preserve">Structure contenant les différents </w:t>
+      </w:r>
+      <w:proofErr w:type="spellStart"/>
+      <w:r>
+        <w:t>screen</w:t>
+      </w:r>
+      <w:r>
+        <w:t>saver</w:t>
+      </w:r>
+      <w:proofErr w:type="spellEnd"/>
+      <w:r>
+        <w:t>, elle sera utilisée pour effectuer une exécution aléatoire</w:t>
+      </w:r>
+      <w:bookmarkStart w:id="0" w:name="_GoBack"/>
+      <w:bookmarkEnd w:id="0"/>
+      <w:r>
+        <w:t xml:space="preserve"> </w:t>
+      </w:r>
+    </w:p>
+    <w:p>
+      <w:pPr>
+        <w:ind w:left="-180"/>
+      </w:pPr>
+    </w:p>
+    <w:p>
+      <w:pPr>
+        <w:ind w:left="-180"/>
+      </w:pPr>
+    </w:p>
+    <w:p>
+      <w:pPr>
+        <w:ind w:left="-180"/>
+      </w:pPr>
+    </w:p>
+    <w:p>
+      <w:pPr>
+        <w:ind w:left="-180"/>
+      </w:pPr>
+      <w:r>
+        <w:rPr>
+          <w:noProof/>
+          <w:lang w:eastAsia="fr-FR"/>
+        </w:rPr>
+        <w:drawing>
+          <wp:anchor distT="0" distB="0" distL="114300" distR="114300" simplePos="0" relativeHeight="251699712" behindDoc="0" locked="0" layoutInCell="1" allowOverlap="1" wp14:anchorId="0DDAC743" wp14:editId="1D1B16D4">
+            <wp:simplePos x="0" y="0"/>
+            <wp:positionH relativeFrom="column">
+              <wp:posOffset>-4853940</wp:posOffset>
+            </wp:positionH>
+            <wp:positionV relativeFrom="paragraph">
+              <wp:posOffset>360045</wp:posOffset>
+            </wp:positionV>
+            <wp:extent cx="3886200" cy="1394460"/>
+            <wp:effectExtent l="57150" t="57150" r="114300" b="110490"/>
+            <wp:wrapSquare wrapText="bothSides"/>
+            <wp:docPr id="11" name="Image 11"/>
+            <wp:cNvGraphicFramePr>
+              <a:graphicFrameLocks xmlns:a="http://schemas.openxmlformats.org/drawingml/2006/main" noChangeAspect="1"/>
+            </wp:cNvGraphicFramePr>
+            <a:graphic xmlns:a="http://schemas.openxmlformats.org/drawingml/2006/main">
+              <a:graphicData uri="http://schemas.openxmlformats.org/drawingml/2006/picture">
+                <pic:pic xmlns:pic="http://schemas.openxmlformats.org/drawingml/2006/picture">
+                  <pic:nvPicPr>
+                    <pic:cNvPr id="0" name="Picture 4"/>
+                    <pic:cNvPicPr>
+                      <a:picLocks noChangeAspect="1" noChangeArrowheads="1"/>
+                    </pic:cNvPicPr>
+                  </pic:nvPicPr>
+                  <pic:blipFill>
+                    <a:blip r:embed="rId9">
                       <a:extLst>
                         <a:ext uri="{28A0092B-C50C-407E-A947-70E740481C1C}">
                           <a14:useLocalDpi xmlns:a14="http://schemas.microsoft.com/office/drawing/2010/main" val="0"/>
@@ -671,6 +790,50 @@
       </w:pPr>
       <w:r>
         <w:t>Nous avons décidé d’établir une structure de données, constituée de d’entier prenant une valeur de 0 à 3. Elle nous servira pour notre fonction aléa qui se servira des valeurs attribuées afin de tirer aléatoirement un chiffre qui correspondra à un dessin.</w:t>
+      </w:r>
+    </w:p>
+    <w:p>
+      <w:pPr>
+        <w:ind w:left="-180"/>
+        <w:jc w:val="center"/>
+        <w:rPr>
+          <w:color w:val="FF0000"/>
+          <w:sz w:val="32"/>
+          <w:szCs w:val="32"/>
+          <w:u w:val="single"/>
+        </w:rPr>
+      </w:pPr>
+    </w:p>
+    <w:p>
+      <w:pPr>
+        <w:tabs>
+          <w:tab w:val="left" w:pos="180"/>
+        </w:tabs>
+        <w:rPr>
+          <w:b/>
+          <w:i/>
+        </w:rPr>
+      </w:pPr>
+    </w:p>
+    <w:p>
+      <w:pPr>
+        <w:ind w:left="-180"/>
+        <w:jc w:val="center"/>
+        <w:rPr>
+          <w:color w:val="FF0000"/>
+          <w:sz w:val="32"/>
+          <w:szCs w:val="32"/>
+          <w:u w:val="single"/>
+        </w:rPr>
+      </w:pPr>
+      <w:r>
+        <w:rPr>
+          <w:color w:val="FF0000"/>
+          <w:sz w:val="32"/>
+          <w:szCs w:val="32"/>
+          <w:u w:val="single"/>
+        </w:rPr>
+        <w:t>SAVER STATIQUE</w:t>
       </w:r>
     </w:p>
     <w:p/>
@@ -723,7 +886,7 @@
                     </pic:cNvPicPr>
                   </pic:nvPicPr>
                   <pic:blipFill>
-                    <a:blip r:embed="rId9">
+                    <a:blip r:embed="rId10">
                       <a:extLst>
                         <a:ext uri="{28A0092B-C50C-407E-A947-70E740481C1C}">
                           <a14:useLocalDpi xmlns:a14="http://schemas.microsoft.com/office/drawing/2010/main" val="0"/>
@@ -786,6 +949,7 @@
         <w:ind w:left="-180"/>
       </w:pPr>
       <w:r>
+        <w:lastRenderedPageBreak/>
         <w:t xml:space="preserve">Nous avons pris la </w:t>
       </w:r>
       <w:r>
@@ -951,7 +1115,7 @@
                     </pic:cNvPicPr>
                   </pic:nvPicPr>
                   <pic:blipFill>
-                    <a:blip r:embed="rId10">
+                    <a:blip r:embed="rId11">
                       <a:extLst>
                         <a:ext uri="{28A0092B-C50C-407E-A947-70E740481C1C}">
                           <a14:useLocalDpi xmlns:a14="http://schemas.microsoft.com/office/drawing/2010/main" val="0"/>
@@ -1062,7 +1226,7 @@
                     </pic:cNvPicPr>
                   </pic:nvPicPr>
                   <pic:blipFill>
-                    <a:blip r:embed="rId11">
+                    <a:blip r:embed="rId12">
                       <a:extLst>
                         <a:ext uri="{28A0092B-C50C-407E-A947-70E740481C1C}">
                           <a14:useLocalDpi xmlns:a14="http://schemas.microsoft.com/office/drawing/2010/main" val="0"/>
@@ -1113,8 +1277,6 @@
       <w:pPr>
         <w:ind w:left="2124"/>
       </w:pPr>
-      <w:bookmarkStart w:id="0" w:name="_GoBack"/>
-      <w:bookmarkEnd w:id="0"/>
       <w:r>
         <w:t xml:space="preserve">Nous avons créé une structure permettant de stocker </w:t>
       </w:r>
@@ -1175,7 +1337,7 @@
                     </pic:cNvPicPr>
                   </pic:nvPicPr>
                   <pic:blipFill>
-                    <a:blip r:embed="rId12">
+                    <a:blip r:embed="rId13">
                       <a:extLst>
                         <a:ext uri="{28A0092B-C50C-407E-A947-70E740481C1C}">
                           <a14:useLocalDpi xmlns:a14="http://schemas.microsoft.com/office/drawing/2010/main" val="0"/>
@@ -1238,7 +1400,11 @@
         <w:t xml:space="preserve"> », elle est destinée à contenir les abscisses et les ordonnées de la console sachant que c’est </w:t>
       </w:r>
       <w:r>
-        <w:t>un tableau</w:t>
+        <w:t xml:space="preserve">un </w:t>
+      </w:r>
+      <w:r>
+        <w:lastRenderedPageBreak/>
+        <w:t>tableau</w:t>
       </w:r>
       <w:r>
         <w:t xml:space="preserve"> a deux dimensions de 80 X 23. </w:t>
@@ -1257,12 +1423,429 @@
     <w:p>
       <w:pPr>
         <w:ind w:left="-180"/>
-      </w:pPr>
-    </w:p>
-    <w:p>
-      <w:pPr>
-        <w:ind w:left="-180"/>
-      </w:pPr>
+        <w:rPr>
+          <w:color w:val="FF0000"/>
+          <w:sz w:val="32"/>
+          <w:szCs w:val="32"/>
+          <w:u w:val="single"/>
+        </w:rPr>
+      </w:pPr>
+    </w:p>
+    <w:p>
+      <w:pPr>
+        <w:ind w:left="-180"/>
+        <w:rPr>
+          <w:color w:val="FF0000"/>
+          <w:sz w:val="32"/>
+          <w:szCs w:val="32"/>
+          <w:u w:val="single"/>
+        </w:rPr>
+      </w:pPr>
+    </w:p>
+    <w:p>
+      <w:pPr>
+        <w:ind w:left="-180"/>
+        <w:rPr>
+          <w:color w:val="FF0000"/>
+          <w:sz w:val="32"/>
+          <w:szCs w:val="32"/>
+          <w:u w:val="single"/>
+        </w:rPr>
+      </w:pPr>
+    </w:p>
+    <w:p>
+      <w:pPr>
+        <w:ind w:left="-180"/>
+        <w:rPr>
+          <w:color w:val="FF0000"/>
+          <w:sz w:val="32"/>
+          <w:szCs w:val="32"/>
+          <w:u w:val="single"/>
+        </w:rPr>
+      </w:pPr>
+    </w:p>
+    <w:p>
+      <w:pPr>
+        <w:ind w:left="-180"/>
+        <w:rPr>
+          <w:color w:val="FF0000"/>
+          <w:sz w:val="32"/>
+          <w:szCs w:val="32"/>
+          <w:u w:val="single"/>
+        </w:rPr>
+      </w:pPr>
+    </w:p>
+    <w:p>
+      <w:pPr>
+        <w:ind w:left="-180"/>
+        <w:jc w:val="center"/>
+        <w:rPr>
+          <w:color w:val="FF0000"/>
+          <w:sz w:val="32"/>
+          <w:szCs w:val="32"/>
+          <w:u w:val="single"/>
+        </w:rPr>
+      </w:pPr>
+      <w:proofErr w:type="spellStart"/>
+      <w:r>
+        <w:rPr>
+          <w:color w:val="FF0000"/>
+          <w:sz w:val="32"/>
+          <w:szCs w:val="32"/>
+          <w:u w:val="single"/>
+        </w:rPr>
+        <w:t>Saver</w:t>
+      </w:r>
+      <w:proofErr w:type="spellEnd"/>
+      <w:r>
+        <w:rPr>
+          <w:color w:val="FF0000"/>
+          <w:sz w:val="32"/>
+          <w:szCs w:val="32"/>
+          <w:u w:val="single"/>
+        </w:rPr>
+        <w:t xml:space="preserve"> dynamique </w:t>
+      </w:r>
+    </w:p>
+    <w:p>
+      <w:pPr>
+        <w:ind w:left="-180"/>
+      </w:pPr>
+    </w:p>
+    <w:p>
+      <w:pPr>
+        <w:ind w:left="-180"/>
+      </w:pPr>
+    </w:p>
+    <w:p>
+      <w:pPr>
+        <w:ind w:left="-180"/>
+      </w:pPr>
+    </w:p>
+    <w:p>
+      <w:pPr>
+        <w:ind w:left="-180"/>
+      </w:pPr>
+    </w:p>
+    <w:p>
+      <w:pPr>
+        <w:ind w:left="-180"/>
+      </w:pPr>
+      <w:r>
+        <w:rPr>
+          <w:noProof/>
+          <w:lang w:eastAsia="fr-FR"/>
+        </w:rPr>
+        <w:drawing>
+          <wp:anchor distT="0" distB="0" distL="114300" distR="114300" simplePos="0" relativeHeight="251615744" behindDoc="1" locked="0" layoutInCell="1" allowOverlap="1">
+            <wp:simplePos x="0" y="0"/>
+            <wp:positionH relativeFrom="column">
+              <wp:posOffset>-23495</wp:posOffset>
+            </wp:positionH>
+            <wp:positionV relativeFrom="paragraph">
+              <wp:posOffset>288290</wp:posOffset>
+            </wp:positionV>
+            <wp:extent cx="4274820" cy="1882140"/>
+            <wp:effectExtent l="57150" t="57150" r="106680" b="118110"/>
+            <wp:wrapTight wrapText="bothSides">
+              <wp:wrapPolygon edited="0">
+                <wp:start x="-96" y="-656"/>
+                <wp:lineTo x="-289" y="-437"/>
+                <wp:lineTo x="-289" y="21862"/>
+                <wp:lineTo x="-96" y="22737"/>
+                <wp:lineTo x="21850" y="22737"/>
+                <wp:lineTo x="22043" y="20769"/>
+                <wp:lineTo x="22043" y="3061"/>
+                <wp:lineTo x="21754" y="-219"/>
+                <wp:lineTo x="21754" y="-656"/>
+                <wp:lineTo x="-96" y="-656"/>
+              </wp:wrapPolygon>
+            </wp:wrapTight>
+            <wp:docPr id="7" name="Image 7"/>
+            <wp:cNvGraphicFramePr>
+              <a:graphicFrameLocks xmlns:a="http://schemas.openxmlformats.org/drawingml/2006/main" noChangeAspect="1"/>
+            </wp:cNvGraphicFramePr>
+            <a:graphic xmlns:a="http://schemas.openxmlformats.org/drawingml/2006/main">
+              <a:graphicData uri="http://schemas.openxmlformats.org/drawingml/2006/picture">
+                <pic:pic xmlns:pic="http://schemas.openxmlformats.org/drawingml/2006/picture">
+                  <pic:nvPicPr>
+                    <pic:cNvPr id="0" name="Picture 1"/>
+                    <pic:cNvPicPr>
+                      <a:picLocks noChangeAspect="1" noChangeArrowheads="1"/>
+                    </pic:cNvPicPr>
+                  </pic:nvPicPr>
+                  <pic:blipFill>
+                    <a:blip r:embed="rId14">
+                      <a:extLst>
+                        <a:ext uri="{28A0092B-C50C-407E-A947-70E740481C1C}">
+                          <a14:useLocalDpi xmlns:a14="http://schemas.microsoft.com/office/drawing/2010/main" val="0"/>
+                        </a:ext>
+                      </a:extLst>
+                    </a:blip>
+                    <a:srcRect/>
+                    <a:stretch>
+                      <a:fillRect/>
+                    </a:stretch>
+                  </pic:blipFill>
+                  <pic:spPr bwMode="auto">
+                    <a:xfrm>
+                      <a:off x="0" y="0"/>
+                      <a:ext cx="4274820" cy="1882140"/>
+                    </a:xfrm>
+                    <a:prstGeom prst="rect">
+                      <a:avLst/>
+                    </a:prstGeom>
+                    <a:ln w="3175" cap="sq">
+                      <a:solidFill>
+                        <a:srgbClr val="000000"/>
+                      </a:solidFill>
+                      <a:prstDash val="solid"/>
+                      <a:miter lim="800000"/>
+                    </a:ln>
+                    <a:effectLst>
+                      <a:outerShdw blurRad="50800" dist="38100" dir="2700000" algn="tl" rotWithShape="0">
+                        <a:srgbClr val="000000">
+                          <a:alpha val="43000"/>
+                        </a:srgbClr>
+                      </a:outerShdw>
+                    </a:effectLst>
+                  </pic:spPr>
+                </pic:pic>
+              </a:graphicData>
+            </a:graphic>
+            <wp14:sizeRelH relativeFrom="margin">
+              <wp14:pctWidth>0</wp14:pctWidth>
+            </wp14:sizeRelH>
+            <wp14:sizeRelV relativeFrom="margin">
+              <wp14:pctHeight>0</wp14:pctHeight>
+            </wp14:sizeRelV>
+          </wp:anchor>
+        </w:drawing>
+      </w:r>
+    </w:p>
+    <w:p>
+      <w:pPr>
+        <w:ind w:left="-180"/>
+      </w:pPr>
+    </w:p>
+    <w:p>
+      <w:r>
+        <w:t>Nous avons créé une structure pour stocker tous les pointeurs vers les fichiers contenant les chiffres.</w:t>
+      </w:r>
+    </w:p>
+    <w:p>
+      <w:pPr>
+        <w:ind w:left="-180"/>
+      </w:pPr>
+    </w:p>
+    <w:p>
+      <w:pPr>
+        <w:ind w:left="-180"/>
+      </w:pPr>
+    </w:p>
+    <w:p>
+      <w:pPr>
+        <w:ind w:left="-180"/>
+      </w:pPr>
+      <w:r>
+        <w:rPr>
+          <w:noProof/>
+          <w:lang w:eastAsia="fr-FR"/>
+        </w:rPr>
+        <w:drawing>
+          <wp:anchor distT="0" distB="0" distL="114300" distR="114300" simplePos="0" relativeHeight="251620864" behindDoc="1" locked="0" layoutInCell="1" allowOverlap="1">
+            <wp:simplePos x="0" y="0"/>
+            <wp:positionH relativeFrom="column">
+              <wp:posOffset>-4498975</wp:posOffset>
+            </wp:positionH>
+            <wp:positionV relativeFrom="paragraph">
+              <wp:posOffset>144145</wp:posOffset>
+            </wp:positionV>
+            <wp:extent cx="4343400" cy="967740"/>
+            <wp:effectExtent l="57150" t="57150" r="114300" b="118110"/>
+            <wp:wrapTight wrapText="bothSides">
+              <wp:wrapPolygon edited="0">
+                <wp:start x="-95" y="-1276"/>
+                <wp:lineTo x="-284" y="-850"/>
+                <wp:lineTo x="-284" y="22110"/>
+                <wp:lineTo x="-95" y="23811"/>
+                <wp:lineTo x="21884" y="23811"/>
+                <wp:lineTo x="22074" y="19984"/>
+                <wp:lineTo x="22074" y="5953"/>
+                <wp:lineTo x="21789" y="-425"/>
+                <wp:lineTo x="21789" y="-1276"/>
+                <wp:lineTo x="-95" y="-1276"/>
+              </wp:wrapPolygon>
+            </wp:wrapTight>
+            <wp:docPr id="8" name="Image 8"/>
+            <wp:cNvGraphicFramePr>
+              <a:graphicFrameLocks xmlns:a="http://schemas.openxmlformats.org/drawingml/2006/main" noChangeAspect="1"/>
+            </wp:cNvGraphicFramePr>
+            <a:graphic xmlns:a="http://schemas.openxmlformats.org/drawingml/2006/main">
+              <a:graphicData uri="http://schemas.openxmlformats.org/drawingml/2006/picture">
+                <pic:pic xmlns:pic="http://schemas.openxmlformats.org/drawingml/2006/picture">
+                  <pic:nvPicPr>
+                    <pic:cNvPr id="0" name="Picture 2"/>
+                    <pic:cNvPicPr>
+                      <a:picLocks noChangeAspect="1" noChangeArrowheads="1"/>
+                    </pic:cNvPicPr>
+                  </pic:nvPicPr>
+                  <pic:blipFill>
+                    <a:blip r:embed="rId15">
+                      <a:extLst>
+                        <a:ext uri="{28A0092B-C50C-407E-A947-70E740481C1C}">
+                          <a14:useLocalDpi xmlns:a14="http://schemas.microsoft.com/office/drawing/2010/main" val="0"/>
+                        </a:ext>
+                      </a:extLst>
+                    </a:blip>
+                    <a:srcRect/>
+                    <a:stretch>
+                      <a:fillRect/>
+                    </a:stretch>
+                  </pic:blipFill>
+                  <pic:spPr bwMode="auto">
+                    <a:xfrm>
+                      <a:off x="0" y="0"/>
+                      <a:ext cx="4343400" cy="967740"/>
+                    </a:xfrm>
+                    <a:prstGeom prst="rect">
+                      <a:avLst/>
+                    </a:prstGeom>
+                    <a:ln w="3175" cap="sq">
+                      <a:solidFill>
+                        <a:srgbClr val="000000"/>
+                      </a:solidFill>
+                      <a:prstDash val="solid"/>
+                      <a:miter lim="800000"/>
+                    </a:ln>
+                    <a:effectLst>
+                      <a:outerShdw blurRad="50800" dist="38100" dir="2700000" algn="tl" rotWithShape="0">
+                        <a:srgbClr val="000000">
+                          <a:alpha val="43000"/>
+                        </a:srgbClr>
+                      </a:outerShdw>
+                    </a:effectLst>
+                  </pic:spPr>
+                </pic:pic>
+              </a:graphicData>
+            </a:graphic>
+          </wp:anchor>
+        </w:drawing>
+      </w:r>
+    </w:p>
+    <w:p>
+      <w:pPr>
+        <w:ind w:left="-180"/>
+      </w:pPr>
+      <w:r>
+        <w:t>Nous avons eu l’idée d’une structure contenant la taille des chiffres.</w:t>
+      </w:r>
+    </w:p>
+    <w:p>
+      <w:pPr>
+        <w:ind w:left="-180"/>
+      </w:pPr>
+    </w:p>
+    <w:p>
+      <w:r>
+        <w:rPr>
+          <w:noProof/>
+          <w:lang w:eastAsia="fr-FR"/>
+        </w:rPr>
+        <w:lastRenderedPageBreak/>
+        <w:drawing>
+          <wp:anchor distT="0" distB="0" distL="114300" distR="114300" simplePos="0" relativeHeight="251691520" behindDoc="1" locked="0" layoutInCell="1" allowOverlap="1">
+            <wp:simplePos x="0" y="0"/>
+            <wp:positionH relativeFrom="column">
+              <wp:posOffset>159385</wp:posOffset>
+            </wp:positionH>
+            <wp:positionV relativeFrom="paragraph">
+              <wp:posOffset>283845</wp:posOffset>
+            </wp:positionV>
+            <wp:extent cx="3429000" cy="746760"/>
+            <wp:effectExtent l="57150" t="57150" r="114300" b="110490"/>
+            <wp:wrapTight wrapText="bothSides">
+              <wp:wrapPolygon edited="0">
+                <wp:start x="-120" y="-1653"/>
+                <wp:lineTo x="-360" y="-1102"/>
+                <wp:lineTo x="-360" y="22041"/>
+                <wp:lineTo x="-120" y="24245"/>
+                <wp:lineTo x="21960" y="24245"/>
+                <wp:lineTo x="22200" y="17082"/>
+                <wp:lineTo x="22200" y="7714"/>
+                <wp:lineTo x="21840" y="-551"/>
+                <wp:lineTo x="21840" y="-1653"/>
+                <wp:lineTo x="-120" y="-1653"/>
+              </wp:wrapPolygon>
+            </wp:wrapTight>
+            <wp:docPr id="10" name="Image 10"/>
+            <wp:cNvGraphicFramePr>
+              <a:graphicFrameLocks xmlns:a="http://schemas.openxmlformats.org/drawingml/2006/main" noChangeAspect="1"/>
+            </wp:cNvGraphicFramePr>
+            <a:graphic xmlns:a="http://schemas.openxmlformats.org/drawingml/2006/main">
+              <a:graphicData uri="http://schemas.openxmlformats.org/drawingml/2006/picture">
+                <pic:pic xmlns:pic="http://schemas.openxmlformats.org/drawingml/2006/picture">
+                  <pic:nvPicPr>
+                    <pic:cNvPr id="0" name="Picture 3"/>
+                    <pic:cNvPicPr>
+                      <a:picLocks noChangeAspect="1" noChangeArrowheads="1"/>
+                    </pic:cNvPicPr>
+                  </pic:nvPicPr>
+                  <pic:blipFill>
+                    <a:blip r:embed="rId16">
+                      <a:extLst>
+                        <a:ext uri="{28A0092B-C50C-407E-A947-70E740481C1C}">
+                          <a14:useLocalDpi xmlns:a14="http://schemas.microsoft.com/office/drawing/2010/main" val="0"/>
+                        </a:ext>
+                      </a:extLst>
+                    </a:blip>
+                    <a:srcRect/>
+                    <a:stretch>
+                      <a:fillRect/>
+                    </a:stretch>
+                  </pic:blipFill>
+                  <pic:spPr bwMode="auto">
+                    <a:xfrm>
+                      <a:off x="0" y="0"/>
+                      <a:ext cx="3429000" cy="746760"/>
+                    </a:xfrm>
+                    <a:prstGeom prst="rect">
+                      <a:avLst/>
+                    </a:prstGeom>
+                    <a:ln w="3175" cap="sq">
+                      <a:solidFill>
+                        <a:schemeClr val="accent1"/>
+                      </a:solidFill>
+                      <a:prstDash val="solid"/>
+                      <a:miter lim="800000"/>
+                    </a:ln>
+                    <a:effectLst>
+                      <a:outerShdw blurRad="50800" dist="38100" dir="2700000" algn="tl" rotWithShape="0">
+                        <a:srgbClr val="000000">
+                          <a:alpha val="43000"/>
+                        </a:srgbClr>
+                      </a:outerShdw>
+                    </a:effectLst>
+                  </pic:spPr>
+                </pic:pic>
+              </a:graphicData>
+            </a:graphic>
+          </wp:anchor>
+        </w:drawing>
+      </w:r>
+    </w:p>
+    <w:p>
+      <w:r>
+        <w:t>Nous avons souhaité créer une tableau bidimensionnel dynamique qui stockera les bytes des fichiers « </w:t>
+      </w:r>
+      <w:proofErr w:type="spellStart"/>
+      <w:r>
+        <w:t>pbm</w:t>
+      </w:r>
+      <w:proofErr w:type="spellEnd"/>
+      <w:r>
+        <w:t> » des chiffres.</w:t>
+      </w:r>
     </w:p>
     <w:p>
       <w:pPr>
@@ -1720,8 +2303,8 @@
       <w:pPr>
         <w:ind w:left="-180"/>
         <w:sectPr>
-          <w:headerReference w:type="default" r:id="rId13"/>
-          <w:footerReference w:type="default" r:id="rId14"/>
+          <w:headerReference w:type="default" r:id="rId17"/>
+          <w:footerReference w:type="default" r:id="rId18"/>
           <w:pgSz w:w="11906" w:h="16838"/>
           <w:pgMar w:top="851" w:right="1417" w:bottom="1417" w:left="1417" w:header="708" w:footer="708" w:gutter="0"/>
           <w:cols w:space="708"/>
@@ -5848,6 +6431,95 @@
     </w:lvl>
   </w:abstractNum>
   <w:abstractNum w:abstractNumId="7" w15:restartNumberingAfterBreak="0">
+    <w:nsid w:val="2AC865EB"/>
+    <w:multiLevelType w:val="hybridMultilevel"/>
+    <w:tmpl w:val="896451CE"/>
+    <w:lvl w:ilvl="0" w:tplc="B4607380">
+      <w:start w:val="1"/>
+      <w:numFmt w:val="decimal"/>
+      <w:lvlText w:val="%1."/>
+      <w:lvlJc w:val="left"/>
+      <w:pPr>
+        <w:ind w:left="180" w:hanging="360"/>
+      </w:pPr>
+      <w:rPr>
+        <w:rFonts w:hint="default"/>
+      </w:rPr>
+    </w:lvl>
+    <w:lvl w:ilvl="1" w:tplc="040C0019" w:tentative="1">
+      <w:start w:val="1"/>
+      <w:numFmt w:val="lowerLetter"/>
+      <w:lvlText w:val="%2."/>
+      <w:lvlJc w:val="left"/>
+      <w:pPr>
+        <w:ind w:left="900" w:hanging="360"/>
+      </w:pPr>
+    </w:lvl>
+    <w:lvl w:ilvl="2" w:tplc="040C001B" w:tentative="1">
+      <w:start w:val="1"/>
+      <w:numFmt w:val="lowerRoman"/>
+      <w:lvlText w:val="%3."/>
+      <w:lvlJc w:val="right"/>
+      <w:pPr>
+        <w:ind w:left="1620" w:hanging="180"/>
+      </w:pPr>
+    </w:lvl>
+    <w:lvl w:ilvl="3" w:tplc="040C000F" w:tentative="1">
+      <w:start w:val="1"/>
+      <w:numFmt w:val="decimal"/>
+      <w:lvlText w:val="%4."/>
+      <w:lvlJc w:val="left"/>
+      <w:pPr>
+        <w:ind w:left="2340" w:hanging="360"/>
+      </w:pPr>
+    </w:lvl>
+    <w:lvl w:ilvl="4" w:tplc="040C0019" w:tentative="1">
+      <w:start w:val="1"/>
+      <w:numFmt w:val="lowerLetter"/>
+      <w:lvlText w:val="%5."/>
+      <w:lvlJc w:val="left"/>
+      <w:pPr>
+        <w:ind w:left="3060" w:hanging="360"/>
+      </w:pPr>
+    </w:lvl>
+    <w:lvl w:ilvl="5" w:tplc="040C001B" w:tentative="1">
+      <w:start w:val="1"/>
+      <w:numFmt w:val="lowerRoman"/>
+      <w:lvlText w:val="%6."/>
+      <w:lvlJc w:val="right"/>
+      <w:pPr>
+        <w:ind w:left="3780" w:hanging="180"/>
+      </w:pPr>
+    </w:lvl>
+    <w:lvl w:ilvl="6" w:tplc="040C000F" w:tentative="1">
+      <w:start w:val="1"/>
+      <w:numFmt w:val="decimal"/>
+      <w:lvlText w:val="%7."/>
+      <w:lvlJc w:val="left"/>
+      <w:pPr>
+        <w:ind w:left="4500" w:hanging="360"/>
+      </w:pPr>
+    </w:lvl>
+    <w:lvl w:ilvl="7" w:tplc="040C0019" w:tentative="1">
+      <w:start w:val="1"/>
+      <w:numFmt w:val="lowerLetter"/>
+      <w:lvlText w:val="%8."/>
+      <w:lvlJc w:val="left"/>
+      <w:pPr>
+        <w:ind w:left="5220" w:hanging="360"/>
+      </w:pPr>
+    </w:lvl>
+    <w:lvl w:ilvl="8" w:tplc="040C001B" w:tentative="1">
+      <w:start w:val="1"/>
+      <w:numFmt w:val="lowerRoman"/>
+      <w:lvlText w:val="%9."/>
+      <w:lvlJc w:val="right"/>
+      <w:pPr>
+        <w:ind w:left="5940" w:hanging="180"/>
+      </w:pPr>
+    </w:lvl>
+  </w:abstractNum>
+  <w:abstractNum w:abstractNumId="8" w15:restartNumberingAfterBreak="0">
     <w:nsid w:val="511E21A4"/>
     <w:multiLevelType w:val="hybridMultilevel"/>
     <w:tmpl w:val="909C15AC"/>
@@ -5959,7 +6631,7 @@
       </w:rPr>
     </w:lvl>
   </w:abstractNum>
-  <w:abstractNum w:abstractNumId="8" w15:restartNumberingAfterBreak="0">
+  <w:abstractNum w:abstractNumId="9" w15:restartNumberingAfterBreak="0">
     <w:nsid w:val="54FE60CC"/>
     <w:multiLevelType w:val="hybridMultilevel"/>
     <w:tmpl w:val="E730B5E4"/>
@@ -6048,7 +6720,7 @@
       </w:pPr>
     </w:lvl>
   </w:abstractNum>
-  <w:abstractNum w:abstractNumId="9" w15:restartNumberingAfterBreak="0">
+  <w:abstractNum w:abstractNumId="10" w15:restartNumberingAfterBreak="0">
     <w:nsid w:val="550B4C8E"/>
     <w:multiLevelType w:val="hybridMultilevel"/>
     <w:tmpl w:val="E2CE7AF8"/>
@@ -6160,7 +6832,7 @@
       </w:rPr>
     </w:lvl>
   </w:abstractNum>
-  <w:abstractNum w:abstractNumId="10" w15:restartNumberingAfterBreak="0">
+  <w:abstractNum w:abstractNumId="11" w15:restartNumberingAfterBreak="0">
     <w:nsid w:val="65401997"/>
     <w:multiLevelType w:val="hybridMultilevel"/>
     <w:tmpl w:val="915044AC"/>
@@ -6272,7 +6944,7 @@
       </w:rPr>
     </w:lvl>
   </w:abstractNum>
-  <w:abstractNum w:abstractNumId="11" w15:restartNumberingAfterBreak="0">
+  <w:abstractNum w:abstractNumId="12" w15:restartNumberingAfterBreak="0">
     <w:nsid w:val="680A1D23"/>
     <w:multiLevelType w:val="hybridMultilevel"/>
     <w:tmpl w:val="1512D082"/>
@@ -6361,7 +7033,7 @@
       </w:pPr>
     </w:lvl>
   </w:abstractNum>
-  <w:abstractNum w:abstractNumId="12" w15:restartNumberingAfterBreak="0">
+  <w:abstractNum w:abstractNumId="13" w15:restartNumberingAfterBreak="0">
     <w:nsid w:val="6DAF32B5"/>
     <w:multiLevelType w:val="hybridMultilevel"/>
     <w:tmpl w:val="A9DA9876"/>
@@ -6478,7 +7150,7 @@
     </w:lvl>
   </w:abstractNum>
   <w:num w:numId="1">
-    <w:abstractNumId w:val="10"/>
+    <w:abstractNumId w:val="11"/>
   </w:num>
   <w:num w:numId="2">
     <w:abstractNumId w:val="6"/>
@@ -6487,19 +7159,19 @@
     <w:abstractNumId w:val="2"/>
   </w:num>
   <w:num w:numId="4">
-    <w:abstractNumId w:val="11"/>
+    <w:abstractNumId w:val="12"/>
   </w:num>
   <w:num w:numId="5">
     <w:abstractNumId w:val="3"/>
   </w:num>
   <w:num w:numId="6">
-    <w:abstractNumId w:val="7"/>
+    <w:abstractNumId w:val="8"/>
   </w:num>
   <w:num w:numId="7">
-    <w:abstractNumId w:val="9"/>
+    <w:abstractNumId w:val="10"/>
   </w:num>
   <w:num w:numId="8">
-    <w:abstractNumId w:val="8"/>
+    <w:abstractNumId w:val="9"/>
   </w:num>
   <w:num w:numId="9">
     <w:abstractNumId w:val="0"/>
@@ -6514,7 +7186,10 @@
     <w:abstractNumId w:val="1"/>
   </w:num>
   <w:num w:numId="13">
-    <w:abstractNumId w:val="12"/>
+    <w:abstractNumId w:val="13"/>
+  </w:num>
+  <w:num w:numId="14">
+    <w:abstractNumId w:val="7"/>
   </w:num>
 </w:numbering>
 </file>
@@ -7917,7 +8592,7 @@
 </file>
 
 <file path=customXml/itemProps1.xml><?xml version="1.0" encoding="utf-8"?>
-<ds:datastoreItem xmlns:ds="http://schemas.openxmlformats.org/officeDocument/2006/customXml" ds:itemID="{98E35B4A-E84F-4A80-AC10-BE9AED467A41}">
+<ds:datastoreItem xmlns:ds="http://schemas.openxmlformats.org/officeDocument/2006/customXml" ds:itemID="{88925784-5FBE-472E-9721-DE92F1FA4E50}">
   <ds:schemaRefs>
     <ds:schemaRef ds:uri="http://schemas.openxmlformats.org/officeDocument/2006/bibliography"/>
   </ds:schemaRefs>

</xml_diff>